<commit_message>
Add REPORT UNDER header
</commit_message>
<xml_diff>
--- a/templates/template.docx
+++ b/templates/template.docx
@@ -322,13 +322,16 @@
       </w:r>
       <w:r>
         <w:tab/>
-      </w:r>
-      <w:r>
         <w:t>{{RANK}}</w:t>
       </w:r>
     </w:p>
     <w:sectPr>
-      <w:headerReference w:type="default" r:id="rId7"/>
+      <w:headerReference w:type="even" r:id="rId7"/>
+      <w:headerReference w:type="default" r:id="rId8"/>
+      <w:footerReference w:type="even" r:id="rId9"/>
+      <w:footerReference w:type="default" r:id="rId10"/>
+      <w:headerReference w:type="first" r:id="rId11"/>
+      <w:footerReference w:type="first" r:id="rId12"/>
       <w:endnotePr>
         <w:numFmt w:val="decimal"/>
       </w:endnotePr>
@@ -360,6 +363,36 @@
 </w:endnotes>
 </file>
 
+<file path=word/footer1.xml><?xml version="1.0" encoding="utf-8"?>
+<w:ftr xmlns:wpc="http://schemas.microsoft.com/office/word/2010/wordprocessingCanvas" xmlns:cx="http://schemas.microsoft.com/office/drawing/2014/chartex" xmlns:cx1="http://schemas.microsoft.com/office/drawing/2015/9/8/chartex" xmlns:cx2="http://schemas.microsoft.com/office/drawing/2015/10/21/chartex" xmlns:cx3="http://schemas.microsoft.com/office/drawing/2016/5/9/chartex" xmlns:cx4="http://schemas.microsoft.com/office/drawing/2016/5/10/chartex" xmlns:cx5="http://schemas.microsoft.com/office/drawing/2016/5/11/chartex" xmlns:cx6="http://schemas.microsoft.com/office/drawing/2016/5/12/chartex" xmlns:cx7="http://schemas.microsoft.com/office/drawing/2016/5/13/chartex" xmlns:cx8="http://schemas.microsoft.com/office/drawing/2016/5/14/chartex" xmlns:mc="http://schemas.openxmlformats.org/markup-compatibility/2006" xmlns:aink="http://schemas.microsoft.com/office/drawing/2016/ink" xmlns:am3d="http://schemas.microsoft.com/office/drawing/2017/model3d" xmlns:o="urn:schemas-microsoft-com:office:office" xmlns:oel="http://schemas.microsoft.com/office/2019/extlst" xmlns:r="http://schemas.openxmlformats.org/officeDocument/2006/relationships" xmlns:m="http://schemas.openxmlformats.org/officeDocument/2006/math" xmlns:v="urn:schemas-microsoft-com:vml" xmlns:wp14="http://schemas.microsoft.com/office/word/2010/wordprocessingDrawing" xmlns:wp="http://schemas.openxmlformats.org/drawingml/2006/wordprocessingDrawing" xmlns:w10="urn:schemas-microsoft-com:office:word" xmlns:w="http://schemas.openxmlformats.org/wordprocessingml/2006/main" xmlns:w14="http://schemas.microsoft.com/office/word/2010/wordml" xmlns:w15="http://schemas.microsoft.com/office/word/2012/wordml" xmlns:w16cex="http://schemas.microsoft.com/office/word/2018/wordml/cex" xmlns:w16cid="http://schemas.microsoft.com/office/word/2016/wordml/cid" xmlns:w16="http://schemas.microsoft.com/office/word/2018/wordml" xmlns:w16du="http://schemas.microsoft.com/office/word/2023/wordml/word16du" xmlns:w16sdtdh="http://schemas.microsoft.com/office/word/2020/wordml/sdtdatahash" xmlns:w16sdtfl="http://schemas.microsoft.com/office/word/2024/wordml/sdtformatlock" xmlns:w16se="http://schemas.microsoft.com/office/word/2015/wordml/symex" xmlns:wpg="http://schemas.microsoft.com/office/word/2010/wordprocessingGroup" xmlns:wpi="http://schemas.microsoft.com/office/word/2010/wordprocessingInk" xmlns:wne="http://schemas.microsoft.com/office/word/2006/wordml" xmlns:wps="http://schemas.microsoft.com/office/word/2010/wordprocessingShape" mc:Ignorable="w14 w15 w16se w16cid w16 w16cex w16sdtdh w16sdtfl w16du wp14">
+  <w:p>
+    <w:pPr>
+      <w:pStyle w:val="Footer"/>
+    </w:pPr>
+  </w:p>
+</w:ftr>
+</file>
+
+<file path=word/footer2.xml><?xml version="1.0" encoding="utf-8"?>
+<w:ftr xmlns:wpc="http://schemas.microsoft.com/office/word/2010/wordprocessingCanvas" xmlns:cx="http://schemas.microsoft.com/office/drawing/2014/chartex" xmlns:cx1="http://schemas.microsoft.com/office/drawing/2015/9/8/chartex" xmlns:cx2="http://schemas.microsoft.com/office/drawing/2015/10/21/chartex" xmlns:cx3="http://schemas.microsoft.com/office/drawing/2016/5/9/chartex" xmlns:cx4="http://schemas.microsoft.com/office/drawing/2016/5/10/chartex" xmlns:cx5="http://schemas.microsoft.com/office/drawing/2016/5/11/chartex" xmlns:cx6="http://schemas.microsoft.com/office/drawing/2016/5/12/chartex" xmlns:cx7="http://schemas.microsoft.com/office/drawing/2016/5/13/chartex" xmlns:cx8="http://schemas.microsoft.com/office/drawing/2016/5/14/chartex" xmlns:mc="http://schemas.openxmlformats.org/markup-compatibility/2006" xmlns:aink="http://schemas.microsoft.com/office/drawing/2016/ink" xmlns:am3d="http://schemas.microsoft.com/office/drawing/2017/model3d" xmlns:o="urn:schemas-microsoft-com:office:office" xmlns:oel="http://schemas.microsoft.com/office/2019/extlst" xmlns:r="http://schemas.openxmlformats.org/officeDocument/2006/relationships" xmlns:m="http://schemas.openxmlformats.org/officeDocument/2006/math" xmlns:v="urn:schemas-microsoft-com:vml" xmlns:wp14="http://schemas.microsoft.com/office/word/2010/wordprocessingDrawing" xmlns:wp="http://schemas.openxmlformats.org/drawingml/2006/wordprocessingDrawing" xmlns:w10="urn:schemas-microsoft-com:office:word" xmlns:w="http://schemas.openxmlformats.org/wordprocessingml/2006/main" xmlns:w14="http://schemas.microsoft.com/office/word/2010/wordml" xmlns:w15="http://schemas.microsoft.com/office/word/2012/wordml" xmlns:w16cex="http://schemas.microsoft.com/office/word/2018/wordml/cex" xmlns:w16cid="http://schemas.microsoft.com/office/word/2016/wordml/cid" xmlns:w16="http://schemas.microsoft.com/office/word/2018/wordml" xmlns:w16du="http://schemas.microsoft.com/office/word/2023/wordml/word16du" xmlns:w16sdtdh="http://schemas.microsoft.com/office/word/2020/wordml/sdtdatahash" xmlns:w16sdtfl="http://schemas.microsoft.com/office/word/2024/wordml/sdtformatlock" xmlns:w16se="http://schemas.microsoft.com/office/word/2015/wordml/symex" xmlns:wpg="http://schemas.microsoft.com/office/word/2010/wordprocessingGroup" xmlns:wpi="http://schemas.microsoft.com/office/word/2010/wordprocessingInk" xmlns:wne="http://schemas.microsoft.com/office/word/2006/wordml" xmlns:wps="http://schemas.microsoft.com/office/word/2010/wordprocessingShape" mc:Ignorable="w14 w15 w16se w16cid w16 w16cex w16sdtdh w16sdtfl w16du wp14">
+  <w:p>
+    <w:pPr>
+      <w:pStyle w:val="Footer"/>
+    </w:pPr>
+  </w:p>
+</w:ftr>
+</file>
+
+<file path=word/footer3.xml><?xml version="1.0" encoding="utf-8"?>
+<w:ftr xmlns:wpc="http://schemas.microsoft.com/office/word/2010/wordprocessingCanvas" xmlns:cx="http://schemas.microsoft.com/office/drawing/2014/chartex" xmlns:cx1="http://schemas.microsoft.com/office/drawing/2015/9/8/chartex" xmlns:cx2="http://schemas.microsoft.com/office/drawing/2015/10/21/chartex" xmlns:cx3="http://schemas.microsoft.com/office/drawing/2016/5/9/chartex" xmlns:cx4="http://schemas.microsoft.com/office/drawing/2016/5/10/chartex" xmlns:cx5="http://schemas.microsoft.com/office/drawing/2016/5/11/chartex" xmlns:cx6="http://schemas.microsoft.com/office/drawing/2016/5/12/chartex" xmlns:cx7="http://schemas.microsoft.com/office/drawing/2016/5/13/chartex" xmlns:cx8="http://schemas.microsoft.com/office/drawing/2016/5/14/chartex" xmlns:mc="http://schemas.openxmlformats.org/markup-compatibility/2006" xmlns:aink="http://schemas.microsoft.com/office/drawing/2016/ink" xmlns:am3d="http://schemas.microsoft.com/office/drawing/2017/model3d" xmlns:o="urn:schemas-microsoft-com:office:office" xmlns:oel="http://schemas.microsoft.com/office/2019/extlst" xmlns:r="http://schemas.openxmlformats.org/officeDocument/2006/relationships" xmlns:m="http://schemas.openxmlformats.org/officeDocument/2006/math" xmlns:v="urn:schemas-microsoft-com:vml" xmlns:wp14="http://schemas.microsoft.com/office/word/2010/wordprocessingDrawing" xmlns:wp="http://schemas.openxmlformats.org/drawingml/2006/wordprocessingDrawing" xmlns:w10="urn:schemas-microsoft-com:office:word" xmlns:w="http://schemas.openxmlformats.org/wordprocessingml/2006/main" xmlns:w14="http://schemas.microsoft.com/office/word/2010/wordml" xmlns:w15="http://schemas.microsoft.com/office/word/2012/wordml" xmlns:w16cex="http://schemas.microsoft.com/office/word/2018/wordml/cex" xmlns:w16cid="http://schemas.microsoft.com/office/word/2016/wordml/cid" xmlns:w16="http://schemas.microsoft.com/office/word/2018/wordml" xmlns:w16du="http://schemas.microsoft.com/office/word/2023/wordml/word16du" xmlns:w16sdtdh="http://schemas.microsoft.com/office/word/2020/wordml/sdtdatahash" xmlns:w16sdtfl="http://schemas.microsoft.com/office/word/2024/wordml/sdtformatlock" xmlns:w16se="http://schemas.microsoft.com/office/word/2015/wordml/symex" xmlns:wpg="http://schemas.microsoft.com/office/word/2010/wordprocessingGroup" xmlns:wpi="http://schemas.microsoft.com/office/word/2010/wordprocessingInk" xmlns:wne="http://schemas.microsoft.com/office/word/2006/wordml" xmlns:wps="http://schemas.microsoft.com/office/word/2010/wordprocessingShape" mc:Ignorable="w14 w15 w16se w16cid w16 w16cex w16sdtdh w16sdtfl w16du wp14">
+  <w:p>
+    <w:pPr>
+      <w:pStyle w:val="Footer"/>
+    </w:pPr>
+  </w:p>
+</w:ftr>
+</file>
+
 <file path=word/footnotes.xml><?xml version="1.0" encoding="utf-8"?>
 <w:footnotes xmlns:wpc="http://schemas.microsoft.com/office/word/2010/wordprocessingCanvas" xmlns:cx="http://schemas.microsoft.com/office/drawing/2014/chartex" xmlns:cx1="http://schemas.microsoft.com/office/drawing/2015/9/8/chartex" xmlns:cx2="http://schemas.microsoft.com/office/drawing/2015/10/21/chartex" xmlns:cx3="http://schemas.microsoft.com/office/drawing/2016/5/9/chartex" xmlns:cx4="http://schemas.microsoft.com/office/drawing/2016/5/10/chartex" xmlns:cx5="http://schemas.microsoft.com/office/drawing/2016/5/11/chartex" xmlns:cx6="http://schemas.microsoft.com/office/drawing/2016/5/12/chartex" xmlns:cx7="http://schemas.microsoft.com/office/drawing/2016/5/13/chartex" xmlns:cx8="http://schemas.microsoft.com/office/drawing/2016/5/14/chartex" xmlns:mc="http://schemas.openxmlformats.org/markup-compatibility/2006" xmlns:aink="http://schemas.microsoft.com/office/drawing/2016/ink" xmlns:am3d="http://schemas.microsoft.com/office/drawing/2017/model3d" xmlns:o="urn:schemas-microsoft-com:office:office" xmlns:oel="http://schemas.microsoft.com/office/2019/extlst" xmlns:r="http://schemas.openxmlformats.org/officeDocument/2006/relationships" xmlns:m="http://schemas.openxmlformats.org/officeDocument/2006/math" xmlns:v="urn:schemas-microsoft-com:vml" xmlns:wp14="http://schemas.microsoft.com/office/word/2010/wordprocessingDrawing" xmlns:wp="http://schemas.openxmlformats.org/drawingml/2006/wordprocessingDrawing" xmlns:w10="urn:schemas-microsoft-com:office:word" xmlns:w="http://schemas.openxmlformats.org/wordprocessingml/2006/main" xmlns:w14="http://schemas.microsoft.com/office/word/2010/wordml" xmlns:w15="http://schemas.microsoft.com/office/word/2012/wordml" xmlns:w16cex="http://schemas.microsoft.com/office/word/2018/wordml/cex" xmlns:w16cid="http://schemas.microsoft.com/office/word/2016/wordml/cid" xmlns:w16="http://schemas.microsoft.com/office/word/2018/wordml" xmlns:w16du="http://schemas.microsoft.com/office/word/2023/wordml/word16du" xmlns:w16sdtdh="http://schemas.microsoft.com/office/word/2020/wordml/sdtdatahash" xmlns:w16sdtfl="http://schemas.microsoft.com/office/word/2024/wordml/sdtformatlock" xmlns:w16se="http://schemas.microsoft.com/office/word/2015/wordml/symex" xmlns:wpg="http://schemas.microsoft.com/office/word/2010/wordprocessingGroup" xmlns:wpi="http://schemas.microsoft.com/office/word/2010/wordprocessingInk" xmlns:wne="http://schemas.microsoft.com/office/word/2006/wordml" xmlns:wps="http://schemas.microsoft.com/office/word/2010/wordprocessingShape" mc:Ignorable="w14 w15 w16se w16cid w16 w16cex w16sdtdh w16sdtfl w16du wp14">
   <w:footnote w:type="separator" w:id="-1">
@@ -383,21 +416,71 @@
 <w:hdr xmlns:wpc="http://schemas.microsoft.com/office/word/2010/wordprocessingCanvas" xmlns:cx="http://schemas.microsoft.com/office/drawing/2014/chartex" xmlns:cx1="http://schemas.microsoft.com/office/drawing/2015/9/8/chartex" xmlns:cx2="http://schemas.microsoft.com/office/drawing/2015/10/21/chartex" xmlns:cx3="http://schemas.microsoft.com/office/drawing/2016/5/9/chartex" xmlns:cx4="http://schemas.microsoft.com/office/drawing/2016/5/10/chartex" xmlns:cx5="http://schemas.microsoft.com/office/drawing/2016/5/11/chartex" xmlns:cx6="http://schemas.microsoft.com/office/drawing/2016/5/12/chartex" xmlns:cx7="http://schemas.microsoft.com/office/drawing/2016/5/13/chartex" xmlns:cx8="http://schemas.microsoft.com/office/drawing/2016/5/14/chartex" xmlns:mc="http://schemas.openxmlformats.org/markup-compatibility/2006" xmlns:aink="http://schemas.microsoft.com/office/drawing/2016/ink" xmlns:am3d="http://schemas.microsoft.com/office/drawing/2017/model3d" xmlns:o="urn:schemas-microsoft-com:office:office" xmlns:oel="http://schemas.microsoft.com/office/2019/extlst" xmlns:r="http://schemas.openxmlformats.org/officeDocument/2006/relationships" xmlns:m="http://schemas.openxmlformats.org/officeDocument/2006/math" xmlns:v="urn:schemas-microsoft-com:vml" xmlns:wp14="http://schemas.microsoft.com/office/word/2010/wordprocessingDrawing" xmlns:wp="http://schemas.openxmlformats.org/drawingml/2006/wordprocessingDrawing" xmlns:w10="urn:schemas-microsoft-com:office:word" xmlns:w="http://schemas.openxmlformats.org/wordprocessingml/2006/main" xmlns:w14="http://schemas.microsoft.com/office/word/2010/wordml" xmlns:w15="http://schemas.microsoft.com/office/word/2012/wordml" xmlns:w16cex="http://schemas.microsoft.com/office/word/2018/wordml/cex" xmlns:w16cid="http://schemas.microsoft.com/office/word/2016/wordml/cid" xmlns:w16="http://schemas.microsoft.com/office/word/2018/wordml" xmlns:w16du="http://schemas.microsoft.com/office/word/2023/wordml/word16du" xmlns:w16sdtdh="http://schemas.microsoft.com/office/word/2020/wordml/sdtdatahash" xmlns:w16sdtfl="http://schemas.microsoft.com/office/word/2024/wordml/sdtformatlock" xmlns:w16se="http://schemas.microsoft.com/office/word/2015/wordml/symex" xmlns:wpg="http://schemas.microsoft.com/office/word/2010/wordprocessingGroup" xmlns:wpi="http://schemas.microsoft.com/office/word/2010/wordprocessingInk" xmlns:wne="http://schemas.microsoft.com/office/word/2006/wordml" xmlns:wps="http://schemas.microsoft.com/office/word/2010/wordprocessingShape" mc:Ignorable="w14 w15 w16se w16cid w16 w16cex w16sdtdh w16sdtfl w16du wp14">
   <w:p>
     <w:pPr>
+      <w:pStyle w:val="Header"/>
+    </w:pPr>
+  </w:p>
+</w:hdr>
+</file>
+
+<file path=word/header2.xml><?xml version="1.0" encoding="utf-8"?>
+<w:hdr xmlns:wpc="http://schemas.microsoft.com/office/word/2010/wordprocessingCanvas" xmlns:cx="http://schemas.microsoft.com/office/drawing/2014/chartex" xmlns:cx1="http://schemas.microsoft.com/office/drawing/2015/9/8/chartex" xmlns:cx2="http://schemas.microsoft.com/office/drawing/2015/10/21/chartex" xmlns:cx3="http://schemas.microsoft.com/office/drawing/2016/5/9/chartex" xmlns:cx4="http://schemas.microsoft.com/office/drawing/2016/5/10/chartex" xmlns:cx5="http://schemas.microsoft.com/office/drawing/2016/5/11/chartex" xmlns:cx6="http://schemas.microsoft.com/office/drawing/2016/5/12/chartex" xmlns:cx7="http://schemas.microsoft.com/office/drawing/2016/5/13/chartex" xmlns:cx8="http://schemas.microsoft.com/office/drawing/2016/5/14/chartex" xmlns:mc="http://schemas.openxmlformats.org/markup-compatibility/2006" xmlns:aink="http://schemas.microsoft.com/office/drawing/2016/ink" xmlns:am3d="http://schemas.microsoft.com/office/drawing/2017/model3d" xmlns:o="urn:schemas-microsoft-com:office:office" xmlns:oel="http://schemas.microsoft.com/office/2019/extlst" xmlns:r="http://schemas.openxmlformats.org/officeDocument/2006/relationships" xmlns:m="http://schemas.openxmlformats.org/officeDocument/2006/math" xmlns:v="urn:schemas-microsoft-com:vml" xmlns:wp14="http://schemas.microsoft.com/office/word/2010/wordprocessingDrawing" xmlns:wp="http://schemas.openxmlformats.org/drawingml/2006/wordprocessingDrawing" xmlns:w10="urn:schemas-microsoft-com:office:word" xmlns:w="http://schemas.openxmlformats.org/wordprocessingml/2006/main" xmlns:w14="http://schemas.microsoft.com/office/word/2010/wordml" xmlns:w15="http://schemas.microsoft.com/office/word/2012/wordml" xmlns:w16cex="http://schemas.microsoft.com/office/word/2018/wordml/cex" xmlns:w16cid="http://schemas.microsoft.com/office/word/2016/wordml/cid" xmlns:w16="http://schemas.microsoft.com/office/word/2018/wordml" xmlns:w16du="http://schemas.microsoft.com/office/word/2023/wordml/word16du" xmlns:w16sdtdh="http://schemas.microsoft.com/office/word/2020/wordml/sdtdatahash" xmlns:w16sdtfl="http://schemas.microsoft.com/office/word/2024/wordml/sdtformatlock" xmlns:w16se="http://schemas.microsoft.com/office/word/2015/wordml/symex" xmlns:wpg="http://schemas.microsoft.com/office/word/2010/wordprocessingGroup" xmlns:wpi="http://schemas.microsoft.com/office/word/2010/wordprocessingInk" xmlns:wne="http://schemas.microsoft.com/office/word/2006/wordml" xmlns:wps="http://schemas.microsoft.com/office/word/2010/wordprocessingShape" mc:Ignorable="w14 w15 w16se w16cid w16 w16cex w16sdtdh w16sdtfl w16du wp14">
+  <w:p>
+    <w:pPr>
+      <w:ind w:left="7200"/>
       <w:jc w:val="both"/>
       <w:rPr>
         <w:b/>
+        <w:bCs/>
+      </w:rPr>
+    </w:pPr>
+    <w:r>
+      <w:rPr>
+        <w:b/>
+        <w:bCs/>
+      </w:rPr>
+      <w:t>{{</w:t>
+    </w:r>
+    <w:r>
+      <w:rPr>
+        <w:b/>
+        <w:bCs/>
+        <w:u w:val="single"/>
+      </w:rPr>
+      <w:t>HDR_BOLD</w:t>
+    </w:r>
+    <w:r>
+      <w:rPr>
+        <w:b/>
+        <w:bCs/>
+      </w:rPr>
+      <w:t>}}</w:t>
+    </w:r>
+  </w:p>
+  <w:p>
+    <w:pPr>
+      <w:ind w:left="7200"/>
+      <w:jc w:val="both"/>
+      <w:rPr>
+        <w:b/>
+        <w:bCs/>
         <w:vanish/>
         <w:specVanish/>
       </w:rPr>
     </w:pPr>
     <w:r>
-      <w:rPr>
-        <w:b/>
-        <w:lang w:val="pt-BR"/>
-      </w:rPr>
-      <w:tab/>
+      <w:t>{{HDR_NORMAL}}</w:t>
     </w:r>
   </w:p>
+  <w:p>
+    <w:pPr>
+      <w:pStyle w:val="Header"/>
+    </w:pPr>
+  </w:p>
+</w:hdr>
+</file>
+
+<file path=word/header3.xml><?xml version="1.0" encoding="utf-8"?>
+<w:hdr xmlns:wpc="http://schemas.microsoft.com/office/word/2010/wordprocessingCanvas" xmlns:cx="http://schemas.microsoft.com/office/drawing/2014/chartex" xmlns:cx1="http://schemas.microsoft.com/office/drawing/2015/9/8/chartex" xmlns:cx2="http://schemas.microsoft.com/office/drawing/2015/10/21/chartex" xmlns:cx3="http://schemas.microsoft.com/office/drawing/2016/5/9/chartex" xmlns:cx4="http://schemas.microsoft.com/office/drawing/2016/5/10/chartex" xmlns:cx5="http://schemas.microsoft.com/office/drawing/2016/5/11/chartex" xmlns:cx6="http://schemas.microsoft.com/office/drawing/2016/5/12/chartex" xmlns:cx7="http://schemas.microsoft.com/office/drawing/2016/5/13/chartex" xmlns:cx8="http://schemas.microsoft.com/office/drawing/2016/5/14/chartex" xmlns:mc="http://schemas.openxmlformats.org/markup-compatibility/2006" xmlns:aink="http://schemas.microsoft.com/office/drawing/2016/ink" xmlns:am3d="http://schemas.microsoft.com/office/drawing/2017/model3d" xmlns:o="urn:schemas-microsoft-com:office:office" xmlns:oel="http://schemas.microsoft.com/office/2019/extlst" xmlns:r="http://schemas.openxmlformats.org/officeDocument/2006/relationships" xmlns:m="http://schemas.openxmlformats.org/officeDocument/2006/math" xmlns:v="urn:schemas-microsoft-com:vml" xmlns:wp14="http://schemas.microsoft.com/office/word/2010/wordprocessingDrawing" xmlns:wp="http://schemas.openxmlformats.org/drawingml/2006/wordprocessingDrawing" xmlns:w10="urn:schemas-microsoft-com:office:word" xmlns:w="http://schemas.openxmlformats.org/wordprocessingml/2006/main" xmlns:w14="http://schemas.microsoft.com/office/word/2010/wordml" xmlns:w15="http://schemas.microsoft.com/office/word/2012/wordml" xmlns:w16cex="http://schemas.microsoft.com/office/word/2018/wordml/cex" xmlns:w16cid="http://schemas.microsoft.com/office/word/2016/wordml/cid" xmlns:w16="http://schemas.microsoft.com/office/word/2018/wordml" xmlns:w16du="http://schemas.microsoft.com/office/word/2023/wordml/word16du" xmlns:w16sdtdh="http://schemas.microsoft.com/office/word/2020/wordml/sdtdatahash" xmlns:w16sdtfl="http://schemas.microsoft.com/office/word/2024/wordml/sdtformatlock" xmlns:w16se="http://schemas.microsoft.com/office/word/2015/wordml/symex" xmlns:wpg="http://schemas.microsoft.com/office/word/2010/wordprocessingGroup" xmlns:wpi="http://schemas.microsoft.com/office/word/2010/wordprocessingInk" xmlns:wne="http://schemas.microsoft.com/office/word/2006/wordml" xmlns:wps="http://schemas.microsoft.com/office/word/2010/wordprocessingShape" mc:Ignorable="w14 w15 w16se w16cid w16 w16cex w16sdtdh w16sdtfl w16du wp14">
   <w:p>
     <w:pPr>
       <w:pStyle w:val="Header"/>

</xml_diff>

<commit_message>
REPORT UNDER header (conditional)
</commit_message>
<xml_diff>
--- a/templates/template.docx
+++ b/templates/template.docx
@@ -326,12 +326,7 @@
       </w:r>
     </w:p>
     <w:sectPr>
-      <w:headerReference w:type="even" r:id="rId7"/>
-      <w:headerReference w:type="default" r:id="rId8"/>
-      <w:footerReference w:type="even" r:id="rId9"/>
-      <w:footerReference w:type="default" r:id="rId10"/>
-      <w:headerReference w:type="first" r:id="rId11"/>
-      <w:footerReference w:type="first" r:id="rId12"/>
+      <w:headerReference w:type="default" r:id="rId7"/>
       <w:endnotePr>
         <w:numFmt w:val="decimal"/>
       </w:endnotePr>
@@ -363,36 +358,6 @@
 </w:endnotes>
 </file>
 
-<file path=word/footer1.xml><?xml version="1.0" encoding="utf-8"?>
-<w:ftr xmlns:wpc="http://schemas.microsoft.com/office/word/2010/wordprocessingCanvas" xmlns:cx="http://schemas.microsoft.com/office/drawing/2014/chartex" xmlns:cx1="http://schemas.microsoft.com/office/drawing/2015/9/8/chartex" xmlns:cx2="http://schemas.microsoft.com/office/drawing/2015/10/21/chartex" xmlns:cx3="http://schemas.microsoft.com/office/drawing/2016/5/9/chartex" xmlns:cx4="http://schemas.microsoft.com/office/drawing/2016/5/10/chartex" xmlns:cx5="http://schemas.microsoft.com/office/drawing/2016/5/11/chartex" xmlns:cx6="http://schemas.microsoft.com/office/drawing/2016/5/12/chartex" xmlns:cx7="http://schemas.microsoft.com/office/drawing/2016/5/13/chartex" xmlns:cx8="http://schemas.microsoft.com/office/drawing/2016/5/14/chartex" xmlns:mc="http://schemas.openxmlformats.org/markup-compatibility/2006" xmlns:aink="http://schemas.microsoft.com/office/drawing/2016/ink" xmlns:am3d="http://schemas.microsoft.com/office/drawing/2017/model3d" xmlns:o="urn:schemas-microsoft-com:office:office" xmlns:oel="http://schemas.microsoft.com/office/2019/extlst" xmlns:r="http://schemas.openxmlformats.org/officeDocument/2006/relationships" xmlns:m="http://schemas.openxmlformats.org/officeDocument/2006/math" xmlns:v="urn:schemas-microsoft-com:vml" xmlns:wp14="http://schemas.microsoft.com/office/word/2010/wordprocessingDrawing" xmlns:wp="http://schemas.openxmlformats.org/drawingml/2006/wordprocessingDrawing" xmlns:w10="urn:schemas-microsoft-com:office:word" xmlns:w="http://schemas.openxmlformats.org/wordprocessingml/2006/main" xmlns:w14="http://schemas.microsoft.com/office/word/2010/wordml" xmlns:w15="http://schemas.microsoft.com/office/word/2012/wordml" xmlns:w16cex="http://schemas.microsoft.com/office/word/2018/wordml/cex" xmlns:w16cid="http://schemas.microsoft.com/office/word/2016/wordml/cid" xmlns:w16="http://schemas.microsoft.com/office/word/2018/wordml" xmlns:w16du="http://schemas.microsoft.com/office/word/2023/wordml/word16du" xmlns:w16sdtdh="http://schemas.microsoft.com/office/word/2020/wordml/sdtdatahash" xmlns:w16sdtfl="http://schemas.microsoft.com/office/word/2024/wordml/sdtformatlock" xmlns:w16se="http://schemas.microsoft.com/office/word/2015/wordml/symex" xmlns:wpg="http://schemas.microsoft.com/office/word/2010/wordprocessingGroup" xmlns:wpi="http://schemas.microsoft.com/office/word/2010/wordprocessingInk" xmlns:wne="http://schemas.microsoft.com/office/word/2006/wordml" xmlns:wps="http://schemas.microsoft.com/office/word/2010/wordprocessingShape" mc:Ignorable="w14 w15 w16se w16cid w16 w16cex w16sdtdh w16sdtfl w16du wp14">
-  <w:p>
-    <w:pPr>
-      <w:pStyle w:val="Footer"/>
-    </w:pPr>
-  </w:p>
-</w:ftr>
-</file>
-
-<file path=word/footer2.xml><?xml version="1.0" encoding="utf-8"?>
-<w:ftr xmlns:wpc="http://schemas.microsoft.com/office/word/2010/wordprocessingCanvas" xmlns:cx="http://schemas.microsoft.com/office/drawing/2014/chartex" xmlns:cx1="http://schemas.microsoft.com/office/drawing/2015/9/8/chartex" xmlns:cx2="http://schemas.microsoft.com/office/drawing/2015/10/21/chartex" xmlns:cx3="http://schemas.microsoft.com/office/drawing/2016/5/9/chartex" xmlns:cx4="http://schemas.microsoft.com/office/drawing/2016/5/10/chartex" xmlns:cx5="http://schemas.microsoft.com/office/drawing/2016/5/11/chartex" xmlns:cx6="http://schemas.microsoft.com/office/drawing/2016/5/12/chartex" xmlns:cx7="http://schemas.microsoft.com/office/drawing/2016/5/13/chartex" xmlns:cx8="http://schemas.microsoft.com/office/drawing/2016/5/14/chartex" xmlns:mc="http://schemas.openxmlformats.org/markup-compatibility/2006" xmlns:aink="http://schemas.microsoft.com/office/drawing/2016/ink" xmlns:am3d="http://schemas.microsoft.com/office/drawing/2017/model3d" xmlns:o="urn:schemas-microsoft-com:office:office" xmlns:oel="http://schemas.microsoft.com/office/2019/extlst" xmlns:r="http://schemas.openxmlformats.org/officeDocument/2006/relationships" xmlns:m="http://schemas.openxmlformats.org/officeDocument/2006/math" xmlns:v="urn:schemas-microsoft-com:vml" xmlns:wp14="http://schemas.microsoft.com/office/word/2010/wordprocessingDrawing" xmlns:wp="http://schemas.openxmlformats.org/drawingml/2006/wordprocessingDrawing" xmlns:w10="urn:schemas-microsoft-com:office:word" xmlns:w="http://schemas.openxmlformats.org/wordprocessingml/2006/main" xmlns:w14="http://schemas.microsoft.com/office/word/2010/wordml" xmlns:w15="http://schemas.microsoft.com/office/word/2012/wordml" xmlns:w16cex="http://schemas.microsoft.com/office/word/2018/wordml/cex" xmlns:w16cid="http://schemas.microsoft.com/office/word/2016/wordml/cid" xmlns:w16="http://schemas.microsoft.com/office/word/2018/wordml" xmlns:w16du="http://schemas.microsoft.com/office/word/2023/wordml/word16du" xmlns:w16sdtdh="http://schemas.microsoft.com/office/word/2020/wordml/sdtdatahash" xmlns:w16sdtfl="http://schemas.microsoft.com/office/word/2024/wordml/sdtformatlock" xmlns:w16se="http://schemas.microsoft.com/office/word/2015/wordml/symex" xmlns:wpg="http://schemas.microsoft.com/office/word/2010/wordprocessingGroup" xmlns:wpi="http://schemas.microsoft.com/office/word/2010/wordprocessingInk" xmlns:wne="http://schemas.microsoft.com/office/word/2006/wordml" xmlns:wps="http://schemas.microsoft.com/office/word/2010/wordprocessingShape" mc:Ignorable="w14 w15 w16se w16cid w16 w16cex w16sdtdh w16sdtfl w16du wp14">
-  <w:p>
-    <w:pPr>
-      <w:pStyle w:val="Footer"/>
-    </w:pPr>
-  </w:p>
-</w:ftr>
-</file>
-
-<file path=word/footer3.xml><?xml version="1.0" encoding="utf-8"?>
-<w:ftr xmlns:wpc="http://schemas.microsoft.com/office/word/2010/wordprocessingCanvas" xmlns:cx="http://schemas.microsoft.com/office/drawing/2014/chartex" xmlns:cx1="http://schemas.microsoft.com/office/drawing/2015/9/8/chartex" xmlns:cx2="http://schemas.microsoft.com/office/drawing/2015/10/21/chartex" xmlns:cx3="http://schemas.microsoft.com/office/drawing/2016/5/9/chartex" xmlns:cx4="http://schemas.microsoft.com/office/drawing/2016/5/10/chartex" xmlns:cx5="http://schemas.microsoft.com/office/drawing/2016/5/11/chartex" xmlns:cx6="http://schemas.microsoft.com/office/drawing/2016/5/12/chartex" xmlns:cx7="http://schemas.microsoft.com/office/drawing/2016/5/13/chartex" xmlns:cx8="http://schemas.microsoft.com/office/drawing/2016/5/14/chartex" xmlns:mc="http://schemas.openxmlformats.org/markup-compatibility/2006" xmlns:aink="http://schemas.microsoft.com/office/drawing/2016/ink" xmlns:am3d="http://schemas.microsoft.com/office/drawing/2017/model3d" xmlns:o="urn:schemas-microsoft-com:office:office" xmlns:oel="http://schemas.microsoft.com/office/2019/extlst" xmlns:r="http://schemas.openxmlformats.org/officeDocument/2006/relationships" xmlns:m="http://schemas.openxmlformats.org/officeDocument/2006/math" xmlns:v="urn:schemas-microsoft-com:vml" xmlns:wp14="http://schemas.microsoft.com/office/word/2010/wordprocessingDrawing" xmlns:wp="http://schemas.openxmlformats.org/drawingml/2006/wordprocessingDrawing" xmlns:w10="urn:schemas-microsoft-com:office:word" xmlns:w="http://schemas.openxmlformats.org/wordprocessingml/2006/main" xmlns:w14="http://schemas.microsoft.com/office/word/2010/wordml" xmlns:w15="http://schemas.microsoft.com/office/word/2012/wordml" xmlns:w16cex="http://schemas.microsoft.com/office/word/2018/wordml/cex" xmlns:w16cid="http://schemas.microsoft.com/office/word/2016/wordml/cid" xmlns:w16="http://schemas.microsoft.com/office/word/2018/wordml" xmlns:w16du="http://schemas.microsoft.com/office/word/2023/wordml/word16du" xmlns:w16sdtdh="http://schemas.microsoft.com/office/word/2020/wordml/sdtdatahash" xmlns:w16sdtfl="http://schemas.microsoft.com/office/word/2024/wordml/sdtformatlock" xmlns:w16se="http://schemas.microsoft.com/office/word/2015/wordml/symex" xmlns:wpg="http://schemas.microsoft.com/office/word/2010/wordprocessingGroup" xmlns:wpi="http://schemas.microsoft.com/office/word/2010/wordprocessingInk" xmlns:wne="http://schemas.microsoft.com/office/word/2006/wordml" xmlns:wps="http://schemas.microsoft.com/office/word/2010/wordprocessingShape" mc:Ignorable="w14 w15 w16se w16cid w16 w16cex w16sdtdh w16sdtfl w16du wp14">
-  <w:p>
-    <w:pPr>
-      <w:pStyle w:val="Footer"/>
-    </w:pPr>
-  </w:p>
-</w:ftr>
-</file>
-
 <file path=word/footnotes.xml><?xml version="1.0" encoding="utf-8"?>
 <w:footnotes xmlns:wpc="http://schemas.microsoft.com/office/word/2010/wordprocessingCanvas" xmlns:cx="http://schemas.microsoft.com/office/drawing/2014/chartex" xmlns:cx1="http://schemas.microsoft.com/office/drawing/2015/9/8/chartex" xmlns:cx2="http://schemas.microsoft.com/office/drawing/2015/10/21/chartex" xmlns:cx3="http://schemas.microsoft.com/office/drawing/2016/5/9/chartex" xmlns:cx4="http://schemas.microsoft.com/office/drawing/2016/5/10/chartex" xmlns:cx5="http://schemas.microsoft.com/office/drawing/2016/5/11/chartex" xmlns:cx6="http://schemas.microsoft.com/office/drawing/2016/5/12/chartex" xmlns:cx7="http://schemas.microsoft.com/office/drawing/2016/5/13/chartex" xmlns:cx8="http://schemas.microsoft.com/office/drawing/2016/5/14/chartex" xmlns:mc="http://schemas.openxmlformats.org/markup-compatibility/2006" xmlns:aink="http://schemas.microsoft.com/office/drawing/2016/ink" xmlns:am3d="http://schemas.microsoft.com/office/drawing/2017/model3d" xmlns:o="urn:schemas-microsoft-com:office:office" xmlns:oel="http://schemas.microsoft.com/office/2019/extlst" xmlns:r="http://schemas.openxmlformats.org/officeDocument/2006/relationships" xmlns:m="http://schemas.openxmlformats.org/officeDocument/2006/math" xmlns:v="urn:schemas-microsoft-com:vml" xmlns:wp14="http://schemas.microsoft.com/office/word/2010/wordprocessingDrawing" xmlns:wp="http://schemas.openxmlformats.org/drawingml/2006/wordprocessingDrawing" xmlns:w10="urn:schemas-microsoft-com:office:word" xmlns:w="http://schemas.openxmlformats.org/wordprocessingml/2006/main" xmlns:w14="http://schemas.microsoft.com/office/word/2010/wordml" xmlns:w15="http://schemas.microsoft.com/office/word/2012/wordml" xmlns:w16cex="http://schemas.microsoft.com/office/word/2018/wordml/cex" xmlns:w16cid="http://schemas.microsoft.com/office/word/2016/wordml/cid" xmlns:w16="http://schemas.microsoft.com/office/word/2018/wordml" xmlns:w16du="http://schemas.microsoft.com/office/word/2023/wordml/word16du" xmlns:w16sdtdh="http://schemas.microsoft.com/office/word/2020/wordml/sdtdatahash" xmlns:w16sdtfl="http://schemas.microsoft.com/office/word/2024/wordml/sdtformatlock" xmlns:w16se="http://schemas.microsoft.com/office/word/2015/wordml/symex" xmlns:wpg="http://schemas.microsoft.com/office/word/2010/wordprocessingGroup" xmlns:wpi="http://schemas.microsoft.com/office/word/2010/wordprocessingInk" xmlns:wne="http://schemas.microsoft.com/office/word/2006/wordml" xmlns:wps="http://schemas.microsoft.com/office/word/2010/wordprocessingShape" mc:Ignorable="w14 w15 w16se w16cid w16 w16cex w16sdtdh w16sdtfl w16du wp14">
   <w:footnote w:type="separator" w:id="-1">
@@ -416,55 +381,29 @@
 <w:hdr xmlns:wpc="http://schemas.microsoft.com/office/word/2010/wordprocessingCanvas" xmlns:cx="http://schemas.microsoft.com/office/drawing/2014/chartex" xmlns:cx1="http://schemas.microsoft.com/office/drawing/2015/9/8/chartex" xmlns:cx2="http://schemas.microsoft.com/office/drawing/2015/10/21/chartex" xmlns:cx3="http://schemas.microsoft.com/office/drawing/2016/5/9/chartex" xmlns:cx4="http://schemas.microsoft.com/office/drawing/2016/5/10/chartex" xmlns:cx5="http://schemas.microsoft.com/office/drawing/2016/5/11/chartex" xmlns:cx6="http://schemas.microsoft.com/office/drawing/2016/5/12/chartex" xmlns:cx7="http://schemas.microsoft.com/office/drawing/2016/5/13/chartex" xmlns:cx8="http://schemas.microsoft.com/office/drawing/2016/5/14/chartex" xmlns:mc="http://schemas.openxmlformats.org/markup-compatibility/2006" xmlns:aink="http://schemas.microsoft.com/office/drawing/2016/ink" xmlns:am3d="http://schemas.microsoft.com/office/drawing/2017/model3d" xmlns:o="urn:schemas-microsoft-com:office:office" xmlns:oel="http://schemas.microsoft.com/office/2019/extlst" xmlns:r="http://schemas.openxmlformats.org/officeDocument/2006/relationships" xmlns:m="http://schemas.openxmlformats.org/officeDocument/2006/math" xmlns:v="urn:schemas-microsoft-com:vml" xmlns:wp14="http://schemas.microsoft.com/office/word/2010/wordprocessingDrawing" xmlns:wp="http://schemas.openxmlformats.org/drawingml/2006/wordprocessingDrawing" xmlns:w10="urn:schemas-microsoft-com:office:word" xmlns:w="http://schemas.openxmlformats.org/wordprocessingml/2006/main" xmlns:w14="http://schemas.microsoft.com/office/word/2010/wordml" xmlns:w15="http://schemas.microsoft.com/office/word/2012/wordml" xmlns:w16cex="http://schemas.microsoft.com/office/word/2018/wordml/cex" xmlns:w16cid="http://schemas.microsoft.com/office/word/2016/wordml/cid" xmlns:w16="http://schemas.microsoft.com/office/word/2018/wordml" xmlns:w16du="http://schemas.microsoft.com/office/word/2023/wordml/word16du" xmlns:w16sdtdh="http://schemas.microsoft.com/office/word/2020/wordml/sdtdatahash" xmlns:w16sdtfl="http://schemas.microsoft.com/office/word/2024/wordml/sdtformatlock" xmlns:w16se="http://schemas.microsoft.com/office/word/2015/wordml/symex" xmlns:wpg="http://schemas.microsoft.com/office/word/2010/wordprocessingGroup" xmlns:wpi="http://schemas.microsoft.com/office/word/2010/wordprocessingInk" xmlns:wne="http://schemas.microsoft.com/office/word/2006/wordml" xmlns:wps="http://schemas.microsoft.com/office/word/2010/wordprocessingShape" mc:Ignorable="w14 w15 w16se w16cid w16 w16cex w16sdtdh w16sdtfl w16du wp14">
   <w:p>
     <w:pPr>
-      <w:pStyle w:val="Header"/>
-    </w:pPr>
-  </w:p>
-</w:hdr>
-</file>
-
-<file path=word/header2.xml><?xml version="1.0" encoding="utf-8"?>
-<w:hdr xmlns:wpc="http://schemas.microsoft.com/office/word/2010/wordprocessingCanvas" xmlns:cx="http://schemas.microsoft.com/office/drawing/2014/chartex" xmlns:cx1="http://schemas.microsoft.com/office/drawing/2015/9/8/chartex" xmlns:cx2="http://schemas.microsoft.com/office/drawing/2015/10/21/chartex" xmlns:cx3="http://schemas.microsoft.com/office/drawing/2016/5/9/chartex" xmlns:cx4="http://schemas.microsoft.com/office/drawing/2016/5/10/chartex" xmlns:cx5="http://schemas.microsoft.com/office/drawing/2016/5/11/chartex" xmlns:cx6="http://schemas.microsoft.com/office/drawing/2016/5/12/chartex" xmlns:cx7="http://schemas.microsoft.com/office/drawing/2016/5/13/chartex" xmlns:cx8="http://schemas.microsoft.com/office/drawing/2016/5/14/chartex" xmlns:mc="http://schemas.openxmlformats.org/markup-compatibility/2006" xmlns:aink="http://schemas.microsoft.com/office/drawing/2016/ink" xmlns:am3d="http://schemas.microsoft.com/office/drawing/2017/model3d" xmlns:o="urn:schemas-microsoft-com:office:office" xmlns:oel="http://schemas.microsoft.com/office/2019/extlst" xmlns:r="http://schemas.openxmlformats.org/officeDocument/2006/relationships" xmlns:m="http://schemas.openxmlformats.org/officeDocument/2006/math" xmlns:v="urn:schemas-microsoft-com:vml" xmlns:wp14="http://schemas.microsoft.com/office/word/2010/wordprocessingDrawing" xmlns:wp="http://schemas.openxmlformats.org/drawingml/2006/wordprocessingDrawing" xmlns:w10="urn:schemas-microsoft-com:office:word" xmlns:w="http://schemas.openxmlformats.org/wordprocessingml/2006/main" xmlns:w14="http://schemas.microsoft.com/office/word/2010/wordml" xmlns:w15="http://schemas.microsoft.com/office/word/2012/wordml" xmlns:w16cex="http://schemas.microsoft.com/office/word/2018/wordml/cex" xmlns:w16cid="http://schemas.microsoft.com/office/word/2016/wordml/cid" xmlns:w16="http://schemas.microsoft.com/office/word/2018/wordml" xmlns:w16du="http://schemas.microsoft.com/office/word/2023/wordml/word16du" xmlns:w16sdtdh="http://schemas.microsoft.com/office/word/2020/wordml/sdtdatahash" xmlns:w16sdtfl="http://schemas.microsoft.com/office/word/2024/wordml/sdtformatlock" xmlns:w16se="http://schemas.microsoft.com/office/word/2015/wordml/symex" xmlns:wpg="http://schemas.microsoft.com/office/word/2010/wordprocessingGroup" xmlns:wpi="http://schemas.microsoft.com/office/word/2010/wordprocessingInk" xmlns:wne="http://schemas.microsoft.com/office/word/2006/wordml" xmlns:wps="http://schemas.microsoft.com/office/word/2010/wordprocessingShape" mc:Ignorable="w14 w15 w16se w16cid w16 w16cex w16sdtdh w16sdtfl w16du wp14">
-  <w:p>
-    <w:pPr>
-      <w:ind w:left="7200"/>
-      <w:jc w:val="both"/>
-      <w:rPr>
-        <w:b/>
-        <w:bCs/>
-      </w:rPr>
-    </w:pPr>
-    <w:r>
-      <w:rPr>
-        <w:b/>
-        <w:bCs/>
-      </w:rPr>
-      <w:t>{{</w:t>
-    </w:r>
-    <w:r>
+      <w:ind w:left="5760" w:firstLine="720"/>
       <w:rPr>
         <w:b/>
         <w:bCs/>
         <w:u w:val="single"/>
       </w:rPr>
-      <w:t>REPORT_UNDER_TITLE</w:t>
-    </w:r>
+    </w:pPr>
     <w:r>
       <w:rPr>
         <w:b/>
         <w:bCs/>
-      </w:rPr>
-      <w:t>}}</w:t>
+        <w:u w:val="single"/>
+      </w:rPr>
+      <w:t>{{REPORT_UNDER_TITLE}}</w:t>
     </w:r>
   </w:p>
   <w:p>
     <w:pPr>
-      <w:ind w:left="7200"/>
-      <w:jc w:val="both"/>
+      <w:ind w:left="6480"/>
       <w:rPr>
         <w:b/>
         <w:bCs/>
-        <w:vanish/>
-        <w:specVanish/>
+        <w:u w:val="single"/>
       </w:rPr>
     </w:pPr>
     <w:r>
@@ -477,16 +416,6 @@
       <w:t>}}</w:t>
     </w:r>
   </w:p>
-  <w:p>
-    <w:pPr>
-      <w:pStyle w:val="Header"/>
-    </w:pPr>
-  </w:p>
-</w:hdr>
-</file>
-
-<file path=word/header3.xml><?xml version="1.0" encoding="utf-8"?>
-<w:hdr xmlns:wpc="http://schemas.microsoft.com/office/word/2010/wordprocessingCanvas" xmlns:cx="http://schemas.microsoft.com/office/drawing/2014/chartex" xmlns:cx1="http://schemas.microsoft.com/office/drawing/2015/9/8/chartex" xmlns:cx2="http://schemas.microsoft.com/office/drawing/2015/10/21/chartex" xmlns:cx3="http://schemas.microsoft.com/office/drawing/2016/5/9/chartex" xmlns:cx4="http://schemas.microsoft.com/office/drawing/2016/5/10/chartex" xmlns:cx5="http://schemas.microsoft.com/office/drawing/2016/5/11/chartex" xmlns:cx6="http://schemas.microsoft.com/office/drawing/2016/5/12/chartex" xmlns:cx7="http://schemas.microsoft.com/office/drawing/2016/5/13/chartex" xmlns:cx8="http://schemas.microsoft.com/office/drawing/2016/5/14/chartex" xmlns:mc="http://schemas.openxmlformats.org/markup-compatibility/2006" xmlns:aink="http://schemas.microsoft.com/office/drawing/2016/ink" xmlns:am3d="http://schemas.microsoft.com/office/drawing/2017/model3d" xmlns:o="urn:schemas-microsoft-com:office:office" xmlns:oel="http://schemas.microsoft.com/office/2019/extlst" xmlns:r="http://schemas.openxmlformats.org/officeDocument/2006/relationships" xmlns:m="http://schemas.openxmlformats.org/officeDocument/2006/math" xmlns:v="urn:schemas-microsoft-com:vml" xmlns:wp14="http://schemas.microsoft.com/office/word/2010/wordprocessingDrawing" xmlns:wp="http://schemas.openxmlformats.org/drawingml/2006/wordprocessingDrawing" xmlns:w10="urn:schemas-microsoft-com:office:word" xmlns:w="http://schemas.openxmlformats.org/wordprocessingml/2006/main" xmlns:w14="http://schemas.microsoft.com/office/word/2010/wordml" xmlns:w15="http://schemas.microsoft.com/office/word/2012/wordml" xmlns:w16cex="http://schemas.microsoft.com/office/word/2018/wordml/cex" xmlns:w16cid="http://schemas.microsoft.com/office/word/2016/wordml/cid" xmlns:w16="http://schemas.microsoft.com/office/word/2018/wordml" xmlns:w16du="http://schemas.microsoft.com/office/word/2023/wordml/word16du" xmlns:w16sdtdh="http://schemas.microsoft.com/office/word/2020/wordml/sdtdatahash" xmlns:w16sdtfl="http://schemas.microsoft.com/office/word/2024/wordml/sdtformatlock" xmlns:w16se="http://schemas.microsoft.com/office/word/2015/wordml/symex" xmlns:wpg="http://schemas.microsoft.com/office/word/2010/wordprocessingGroup" xmlns:wpi="http://schemas.microsoft.com/office/word/2010/wordprocessingInk" xmlns:wne="http://schemas.microsoft.com/office/word/2006/wordml" xmlns:wps="http://schemas.microsoft.com/office/word/2010/wordprocessingShape" mc:Ignorable="w14 w15 w16se w16cid w16 w16cex w16sdtdh w16sdtfl w16du wp14">
   <w:p>
     <w:pPr>
       <w:pStyle w:val="Header"/>

</xml_diff>

<commit_message>
Fix header spacing when unchecked
</commit_message>
<xml_diff>
--- a/templates/template.docx
+++ b/templates/template.docx
@@ -326,7 +326,12 @@
       </w:r>
     </w:p>
     <w:sectPr>
-      <w:headerReference w:type="default" r:id="rId7"/>
+      <w:headerReference w:type="even" r:id="rId7"/>
+      <w:headerReference w:type="default" r:id="rId8"/>
+      <w:footerReference w:type="even" r:id="rId9"/>
+      <w:footerReference w:type="default" r:id="rId10"/>
+      <w:headerReference w:type="first" r:id="rId11"/>
+      <w:footerReference w:type="first" r:id="rId12"/>
       <w:endnotePr>
         <w:numFmt w:val="decimal"/>
       </w:endnotePr>
@@ -358,6 +363,36 @@
 </w:endnotes>
 </file>
 
+<file path=word/footer1.xml><?xml version="1.0" encoding="utf-8"?>
+<w:ftr xmlns:wpc="http://schemas.microsoft.com/office/word/2010/wordprocessingCanvas" xmlns:cx="http://schemas.microsoft.com/office/drawing/2014/chartex" xmlns:cx1="http://schemas.microsoft.com/office/drawing/2015/9/8/chartex" xmlns:cx2="http://schemas.microsoft.com/office/drawing/2015/10/21/chartex" xmlns:cx3="http://schemas.microsoft.com/office/drawing/2016/5/9/chartex" xmlns:cx4="http://schemas.microsoft.com/office/drawing/2016/5/10/chartex" xmlns:cx5="http://schemas.microsoft.com/office/drawing/2016/5/11/chartex" xmlns:cx6="http://schemas.microsoft.com/office/drawing/2016/5/12/chartex" xmlns:cx7="http://schemas.microsoft.com/office/drawing/2016/5/13/chartex" xmlns:cx8="http://schemas.microsoft.com/office/drawing/2016/5/14/chartex" xmlns:mc="http://schemas.openxmlformats.org/markup-compatibility/2006" xmlns:aink="http://schemas.microsoft.com/office/drawing/2016/ink" xmlns:am3d="http://schemas.microsoft.com/office/drawing/2017/model3d" xmlns:o="urn:schemas-microsoft-com:office:office" xmlns:oel="http://schemas.microsoft.com/office/2019/extlst" xmlns:r="http://schemas.openxmlformats.org/officeDocument/2006/relationships" xmlns:m="http://schemas.openxmlformats.org/officeDocument/2006/math" xmlns:v="urn:schemas-microsoft-com:vml" xmlns:wp14="http://schemas.microsoft.com/office/word/2010/wordprocessingDrawing" xmlns:wp="http://schemas.openxmlformats.org/drawingml/2006/wordprocessingDrawing" xmlns:w10="urn:schemas-microsoft-com:office:word" xmlns:w="http://schemas.openxmlformats.org/wordprocessingml/2006/main" xmlns:w14="http://schemas.microsoft.com/office/word/2010/wordml" xmlns:w15="http://schemas.microsoft.com/office/word/2012/wordml" xmlns:w16cex="http://schemas.microsoft.com/office/word/2018/wordml/cex" xmlns:w16cid="http://schemas.microsoft.com/office/word/2016/wordml/cid" xmlns:w16="http://schemas.microsoft.com/office/word/2018/wordml" xmlns:w16du="http://schemas.microsoft.com/office/word/2023/wordml/word16du" xmlns:w16sdtdh="http://schemas.microsoft.com/office/word/2020/wordml/sdtdatahash" xmlns:w16sdtfl="http://schemas.microsoft.com/office/word/2024/wordml/sdtformatlock" xmlns:w16se="http://schemas.microsoft.com/office/word/2015/wordml/symex" xmlns:wpg="http://schemas.microsoft.com/office/word/2010/wordprocessingGroup" xmlns:wpi="http://schemas.microsoft.com/office/word/2010/wordprocessingInk" xmlns:wne="http://schemas.microsoft.com/office/word/2006/wordml" xmlns:wps="http://schemas.microsoft.com/office/word/2010/wordprocessingShape" mc:Ignorable="w14 w15 w16se w16cid w16 w16cex w16sdtdh w16sdtfl w16du wp14">
+  <w:p>
+    <w:pPr>
+      <w:pStyle w:val="Footer"/>
+    </w:pPr>
+  </w:p>
+</w:ftr>
+</file>
+
+<file path=word/footer2.xml><?xml version="1.0" encoding="utf-8"?>
+<w:ftr xmlns:wpc="http://schemas.microsoft.com/office/word/2010/wordprocessingCanvas" xmlns:cx="http://schemas.microsoft.com/office/drawing/2014/chartex" xmlns:cx1="http://schemas.microsoft.com/office/drawing/2015/9/8/chartex" xmlns:cx2="http://schemas.microsoft.com/office/drawing/2015/10/21/chartex" xmlns:cx3="http://schemas.microsoft.com/office/drawing/2016/5/9/chartex" xmlns:cx4="http://schemas.microsoft.com/office/drawing/2016/5/10/chartex" xmlns:cx5="http://schemas.microsoft.com/office/drawing/2016/5/11/chartex" xmlns:cx6="http://schemas.microsoft.com/office/drawing/2016/5/12/chartex" xmlns:cx7="http://schemas.microsoft.com/office/drawing/2016/5/13/chartex" xmlns:cx8="http://schemas.microsoft.com/office/drawing/2016/5/14/chartex" xmlns:mc="http://schemas.openxmlformats.org/markup-compatibility/2006" xmlns:aink="http://schemas.microsoft.com/office/drawing/2016/ink" xmlns:am3d="http://schemas.microsoft.com/office/drawing/2017/model3d" xmlns:o="urn:schemas-microsoft-com:office:office" xmlns:oel="http://schemas.microsoft.com/office/2019/extlst" xmlns:r="http://schemas.openxmlformats.org/officeDocument/2006/relationships" xmlns:m="http://schemas.openxmlformats.org/officeDocument/2006/math" xmlns:v="urn:schemas-microsoft-com:vml" xmlns:wp14="http://schemas.microsoft.com/office/word/2010/wordprocessingDrawing" xmlns:wp="http://schemas.openxmlformats.org/drawingml/2006/wordprocessingDrawing" xmlns:w10="urn:schemas-microsoft-com:office:word" xmlns:w="http://schemas.openxmlformats.org/wordprocessingml/2006/main" xmlns:w14="http://schemas.microsoft.com/office/word/2010/wordml" xmlns:w15="http://schemas.microsoft.com/office/word/2012/wordml" xmlns:w16cex="http://schemas.microsoft.com/office/word/2018/wordml/cex" xmlns:w16cid="http://schemas.microsoft.com/office/word/2016/wordml/cid" xmlns:w16="http://schemas.microsoft.com/office/word/2018/wordml" xmlns:w16du="http://schemas.microsoft.com/office/word/2023/wordml/word16du" xmlns:w16sdtdh="http://schemas.microsoft.com/office/word/2020/wordml/sdtdatahash" xmlns:w16sdtfl="http://schemas.microsoft.com/office/word/2024/wordml/sdtformatlock" xmlns:w16se="http://schemas.microsoft.com/office/word/2015/wordml/symex" xmlns:wpg="http://schemas.microsoft.com/office/word/2010/wordprocessingGroup" xmlns:wpi="http://schemas.microsoft.com/office/word/2010/wordprocessingInk" xmlns:wne="http://schemas.microsoft.com/office/word/2006/wordml" xmlns:wps="http://schemas.microsoft.com/office/word/2010/wordprocessingShape" mc:Ignorable="w14 w15 w16se w16cid w16 w16cex w16sdtdh w16sdtfl w16du wp14">
+  <w:p>
+    <w:pPr>
+      <w:pStyle w:val="Footer"/>
+    </w:pPr>
+  </w:p>
+</w:ftr>
+</file>
+
+<file path=word/footer3.xml><?xml version="1.0" encoding="utf-8"?>
+<w:ftr xmlns:wpc="http://schemas.microsoft.com/office/word/2010/wordprocessingCanvas" xmlns:cx="http://schemas.microsoft.com/office/drawing/2014/chartex" xmlns:cx1="http://schemas.microsoft.com/office/drawing/2015/9/8/chartex" xmlns:cx2="http://schemas.microsoft.com/office/drawing/2015/10/21/chartex" xmlns:cx3="http://schemas.microsoft.com/office/drawing/2016/5/9/chartex" xmlns:cx4="http://schemas.microsoft.com/office/drawing/2016/5/10/chartex" xmlns:cx5="http://schemas.microsoft.com/office/drawing/2016/5/11/chartex" xmlns:cx6="http://schemas.microsoft.com/office/drawing/2016/5/12/chartex" xmlns:cx7="http://schemas.microsoft.com/office/drawing/2016/5/13/chartex" xmlns:cx8="http://schemas.microsoft.com/office/drawing/2016/5/14/chartex" xmlns:mc="http://schemas.openxmlformats.org/markup-compatibility/2006" xmlns:aink="http://schemas.microsoft.com/office/drawing/2016/ink" xmlns:am3d="http://schemas.microsoft.com/office/drawing/2017/model3d" xmlns:o="urn:schemas-microsoft-com:office:office" xmlns:oel="http://schemas.microsoft.com/office/2019/extlst" xmlns:r="http://schemas.openxmlformats.org/officeDocument/2006/relationships" xmlns:m="http://schemas.openxmlformats.org/officeDocument/2006/math" xmlns:v="urn:schemas-microsoft-com:vml" xmlns:wp14="http://schemas.microsoft.com/office/word/2010/wordprocessingDrawing" xmlns:wp="http://schemas.openxmlformats.org/drawingml/2006/wordprocessingDrawing" xmlns:w10="urn:schemas-microsoft-com:office:word" xmlns:w="http://schemas.openxmlformats.org/wordprocessingml/2006/main" xmlns:w14="http://schemas.microsoft.com/office/word/2010/wordml" xmlns:w15="http://schemas.microsoft.com/office/word/2012/wordml" xmlns:w16cex="http://schemas.microsoft.com/office/word/2018/wordml/cex" xmlns:w16cid="http://schemas.microsoft.com/office/word/2016/wordml/cid" xmlns:w16="http://schemas.microsoft.com/office/word/2018/wordml" xmlns:w16du="http://schemas.microsoft.com/office/word/2023/wordml/word16du" xmlns:w16sdtdh="http://schemas.microsoft.com/office/word/2020/wordml/sdtdatahash" xmlns:w16sdtfl="http://schemas.microsoft.com/office/word/2024/wordml/sdtformatlock" xmlns:w16se="http://schemas.microsoft.com/office/word/2015/wordml/symex" xmlns:wpg="http://schemas.microsoft.com/office/word/2010/wordprocessingGroup" xmlns:wpi="http://schemas.microsoft.com/office/word/2010/wordprocessingInk" xmlns:wne="http://schemas.microsoft.com/office/word/2006/wordml" xmlns:wps="http://schemas.microsoft.com/office/word/2010/wordprocessingShape" mc:Ignorable="w14 w15 w16se w16cid w16 w16cex w16sdtdh w16sdtfl w16du wp14">
+  <w:p>
+    <w:pPr>
+      <w:pStyle w:val="Footer"/>
+    </w:pPr>
+  </w:p>
+</w:ftr>
+</file>
+
 <file path=word/footnotes.xml><?xml version="1.0" encoding="utf-8"?>
 <w:footnotes xmlns:wpc="http://schemas.microsoft.com/office/word/2010/wordprocessingCanvas" xmlns:cx="http://schemas.microsoft.com/office/drawing/2014/chartex" xmlns:cx1="http://schemas.microsoft.com/office/drawing/2015/9/8/chartex" xmlns:cx2="http://schemas.microsoft.com/office/drawing/2015/10/21/chartex" xmlns:cx3="http://schemas.microsoft.com/office/drawing/2016/5/9/chartex" xmlns:cx4="http://schemas.microsoft.com/office/drawing/2016/5/10/chartex" xmlns:cx5="http://schemas.microsoft.com/office/drawing/2016/5/11/chartex" xmlns:cx6="http://schemas.microsoft.com/office/drawing/2016/5/12/chartex" xmlns:cx7="http://schemas.microsoft.com/office/drawing/2016/5/13/chartex" xmlns:cx8="http://schemas.microsoft.com/office/drawing/2016/5/14/chartex" xmlns:mc="http://schemas.openxmlformats.org/markup-compatibility/2006" xmlns:aink="http://schemas.microsoft.com/office/drawing/2016/ink" xmlns:am3d="http://schemas.microsoft.com/office/drawing/2017/model3d" xmlns:o="urn:schemas-microsoft-com:office:office" xmlns:oel="http://schemas.microsoft.com/office/2019/extlst" xmlns:r="http://schemas.openxmlformats.org/officeDocument/2006/relationships" xmlns:m="http://schemas.openxmlformats.org/officeDocument/2006/math" xmlns:v="urn:schemas-microsoft-com:vml" xmlns:wp14="http://schemas.microsoft.com/office/word/2010/wordprocessingDrawing" xmlns:wp="http://schemas.openxmlformats.org/drawingml/2006/wordprocessingDrawing" xmlns:w10="urn:schemas-microsoft-com:office:word" xmlns:w="http://schemas.openxmlformats.org/wordprocessingml/2006/main" xmlns:w14="http://schemas.microsoft.com/office/word/2010/wordml" xmlns:w15="http://schemas.microsoft.com/office/word/2012/wordml" xmlns:w16cex="http://schemas.microsoft.com/office/word/2018/wordml/cex" xmlns:w16cid="http://schemas.microsoft.com/office/word/2016/wordml/cid" xmlns:w16="http://schemas.microsoft.com/office/word/2018/wordml" xmlns:w16du="http://schemas.microsoft.com/office/word/2023/wordml/word16du" xmlns:w16sdtdh="http://schemas.microsoft.com/office/word/2020/wordml/sdtdatahash" xmlns:w16sdtfl="http://schemas.microsoft.com/office/word/2024/wordml/sdtformatlock" xmlns:w16se="http://schemas.microsoft.com/office/word/2015/wordml/symex" xmlns:wpg="http://schemas.microsoft.com/office/word/2010/wordprocessingGroup" xmlns:wpi="http://schemas.microsoft.com/office/word/2010/wordprocessingInk" xmlns:wne="http://schemas.microsoft.com/office/word/2006/wordml" xmlns:wps="http://schemas.microsoft.com/office/word/2010/wordprocessingShape" mc:Ignorable="w14 w15 w16se w16cid w16 w16cex w16sdtdh w16sdtfl w16du wp14">
   <w:footnote w:type="separator" w:id="-1">
@@ -381,7 +416,18 @@
 <w:hdr xmlns:wpc="http://schemas.microsoft.com/office/word/2010/wordprocessingCanvas" xmlns:cx="http://schemas.microsoft.com/office/drawing/2014/chartex" xmlns:cx1="http://schemas.microsoft.com/office/drawing/2015/9/8/chartex" xmlns:cx2="http://schemas.microsoft.com/office/drawing/2015/10/21/chartex" xmlns:cx3="http://schemas.microsoft.com/office/drawing/2016/5/9/chartex" xmlns:cx4="http://schemas.microsoft.com/office/drawing/2016/5/10/chartex" xmlns:cx5="http://schemas.microsoft.com/office/drawing/2016/5/11/chartex" xmlns:cx6="http://schemas.microsoft.com/office/drawing/2016/5/12/chartex" xmlns:cx7="http://schemas.microsoft.com/office/drawing/2016/5/13/chartex" xmlns:cx8="http://schemas.microsoft.com/office/drawing/2016/5/14/chartex" xmlns:mc="http://schemas.openxmlformats.org/markup-compatibility/2006" xmlns:aink="http://schemas.microsoft.com/office/drawing/2016/ink" xmlns:am3d="http://schemas.microsoft.com/office/drawing/2017/model3d" xmlns:o="urn:schemas-microsoft-com:office:office" xmlns:oel="http://schemas.microsoft.com/office/2019/extlst" xmlns:r="http://schemas.openxmlformats.org/officeDocument/2006/relationships" xmlns:m="http://schemas.openxmlformats.org/officeDocument/2006/math" xmlns:v="urn:schemas-microsoft-com:vml" xmlns:wp14="http://schemas.microsoft.com/office/word/2010/wordprocessingDrawing" xmlns:wp="http://schemas.openxmlformats.org/drawingml/2006/wordprocessingDrawing" xmlns:w10="urn:schemas-microsoft-com:office:word" xmlns:w="http://schemas.openxmlformats.org/wordprocessingml/2006/main" xmlns:w14="http://schemas.microsoft.com/office/word/2010/wordml" xmlns:w15="http://schemas.microsoft.com/office/word/2012/wordml" xmlns:w16cex="http://schemas.microsoft.com/office/word/2018/wordml/cex" xmlns:w16cid="http://schemas.microsoft.com/office/word/2016/wordml/cid" xmlns:w16="http://schemas.microsoft.com/office/word/2018/wordml" xmlns:w16du="http://schemas.microsoft.com/office/word/2023/wordml/word16du" xmlns:w16sdtdh="http://schemas.microsoft.com/office/word/2020/wordml/sdtdatahash" xmlns:w16sdtfl="http://schemas.microsoft.com/office/word/2024/wordml/sdtformatlock" xmlns:w16se="http://schemas.microsoft.com/office/word/2015/wordml/symex" xmlns:wpg="http://schemas.microsoft.com/office/word/2010/wordprocessingGroup" xmlns:wpi="http://schemas.microsoft.com/office/word/2010/wordprocessingInk" xmlns:wne="http://schemas.microsoft.com/office/word/2006/wordml" xmlns:wps="http://schemas.microsoft.com/office/word/2010/wordprocessingShape" mc:Ignorable="w14 w15 w16se w16cid w16 w16cex w16sdtdh w16sdtfl w16du wp14">
   <w:p>
     <w:pPr>
-      <w:ind w:left="5760" w:firstLine="720"/>
+      <w:pStyle w:val="Header"/>
+    </w:pPr>
+  </w:p>
+</w:hdr>
+</file>
+
+<file path=word/header2.xml><?xml version="1.0" encoding="utf-8"?>
+<w:hdr xmlns:wpc="http://schemas.microsoft.com/office/word/2010/wordprocessingCanvas" xmlns:cx="http://schemas.microsoft.com/office/drawing/2014/chartex" xmlns:cx1="http://schemas.microsoft.com/office/drawing/2015/9/8/chartex" xmlns:cx2="http://schemas.microsoft.com/office/drawing/2015/10/21/chartex" xmlns:cx3="http://schemas.microsoft.com/office/drawing/2016/5/9/chartex" xmlns:cx4="http://schemas.microsoft.com/office/drawing/2016/5/10/chartex" xmlns:cx5="http://schemas.microsoft.com/office/drawing/2016/5/11/chartex" xmlns:cx6="http://schemas.microsoft.com/office/drawing/2016/5/12/chartex" xmlns:cx7="http://schemas.microsoft.com/office/drawing/2016/5/13/chartex" xmlns:cx8="http://schemas.microsoft.com/office/drawing/2016/5/14/chartex" xmlns:mc="http://schemas.openxmlformats.org/markup-compatibility/2006" xmlns:aink="http://schemas.microsoft.com/office/drawing/2016/ink" xmlns:am3d="http://schemas.microsoft.com/office/drawing/2017/model3d" xmlns:o="urn:schemas-microsoft-com:office:office" xmlns:oel="http://schemas.microsoft.com/office/2019/extlst" xmlns:r="http://schemas.openxmlformats.org/officeDocument/2006/relationships" xmlns:m="http://schemas.openxmlformats.org/officeDocument/2006/math" xmlns:v="urn:schemas-microsoft-com:vml" xmlns:wp14="http://schemas.microsoft.com/office/word/2010/wordprocessingDrawing" xmlns:wp="http://schemas.openxmlformats.org/drawingml/2006/wordprocessingDrawing" xmlns:w10="urn:schemas-microsoft-com:office:word" xmlns:w="http://schemas.openxmlformats.org/wordprocessingml/2006/main" xmlns:w14="http://schemas.microsoft.com/office/word/2010/wordml" xmlns:w15="http://schemas.microsoft.com/office/word/2012/wordml" xmlns:w16cex="http://schemas.microsoft.com/office/word/2018/wordml/cex" xmlns:w16cid="http://schemas.microsoft.com/office/word/2016/wordml/cid" xmlns:w16="http://schemas.microsoft.com/office/word/2018/wordml" xmlns:w16du="http://schemas.microsoft.com/office/word/2023/wordml/word16du" xmlns:w16sdtdh="http://schemas.microsoft.com/office/word/2020/wordml/sdtdatahash" xmlns:w16sdtfl="http://schemas.microsoft.com/office/word/2024/wordml/sdtformatlock" xmlns:w16se="http://schemas.microsoft.com/office/word/2015/wordml/symex" xmlns:wpg="http://schemas.microsoft.com/office/word/2010/wordprocessingGroup" xmlns:wpi="http://schemas.microsoft.com/office/word/2010/wordprocessingInk" xmlns:wne="http://schemas.microsoft.com/office/word/2006/wordml" xmlns:wps="http://schemas.microsoft.com/office/word/2010/wordprocessingShape" mc:Ignorable="w14 w15 w16se w16cid w16 w16cex w16sdtdh w16sdtfl w16du wp14">
+  <w:p>
+    <w:pPr>
+      <w:pStyle w:val="Header"/>
+      <w:ind w:left="6480"/>
       <w:rPr>
         <w:b/>
         <w:bCs/>
@@ -394,28 +440,25 @@
         <w:bCs/>
         <w:u w:val="single"/>
       </w:rPr>
-      <w:t>{{REPORT_UNDER_TITLE}}</w:t>
+      <w:t>{{#SHOW_REPORT_UNDER}}{{REPORT_UNDER_TITLE}}</w:t>
     </w:r>
-  </w:p>
-  <w:p>
-    <w:pPr>
-      <w:ind w:left="6480"/>
+    <w:r>
       <w:rPr>
         <w:b/>
         <w:bCs/>
         <w:u w:val="single"/>
       </w:rPr>
-    </w:pPr>
-    <w:r>
-      <w:t>{{</w:t>
+      <w:br/>
     </w:r>
     <w:r>
-      <w:t>REPORT_NUMBERS</w:t>
-    </w:r>
-    <w:r>
-      <w:t>}}</w:t>
+      <w:t>{{REPORT_NUMBERS}}{{/SHOW_REPORT_UNDER}}</w:t>
     </w:r>
   </w:p>
+</w:hdr>
+</file>
+
+<file path=word/header3.xml><?xml version="1.0" encoding="utf-8"?>
+<w:hdr xmlns:wpc="http://schemas.microsoft.com/office/word/2010/wordprocessingCanvas" xmlns:cx="http://schemas.microsoft.com/office/drawing/2014/chartex" xmlns:cx1="http://schemas.microsoft.com/office/drawing/2015/9/8/chartex" xmlns:cx2="http://schemas.microsoft.com/office/drawing/2015/10/21/chartex" xmlns:cx3="http://schemas.microsoft.com/office/drawing/2016/5/9/chartex" xmlns:cx4="http://schemas.microsoft.com/office/drawing/2016/5/10/chartex" xmlns:cx5="http://schemas.microsoft.com/office/drawing/2016/5/11/chartex" xmlns:cx6="http://schemas.microsoft.com/office/drawing/2016/5/12/chartex" xmlns:cx7="http://schemas.microsoft.com/office/drawing/2016/5/13/chartex" xmlns:cx8="http://schemas.microsoft.com/office/drawing/2016/5/14/chartex" xmlns:mc="http://schemas.openxmlformats.org/markup-compatibility/2006" xmlns:aink="http://schemas.microsoft.com/office/drawing/2016/ink" xmlns:am3d="http://schemas.microsoft.com/office/drawing/2017/model3d" xmlns:o="urn:schemas-microsoft-com:office:office" xmlns:oel="http://schemas.microsoft.com/office/2019/extlst" xmlns:r="http://schemas.openxmlformats.org/officeDocument/2006/relationships" xmlns:m="http://schemas.openxmlformats.org/officeDocument/2006/math" xmlns:v="urn:schemas-microsoft-com:vml" xmlns:wp14="http://schemas.microsoft.com/office/word/2010/wordprocessingDrawing" xmlns:wp="http://schemas.openxmlformats.org/drawingml/2006/wordprocessingDrawing" xmlns:w10="urn:schemas-microsoft-com:office:word" xmlns:w="http://schemas.openxmlformats.org/wordprocessingml/2006/main" xmlns:w14="http://schemas.microsoft.com/office/word/2010/wordml" xmlns:w15="http://schemas.microsoft.com/office/word/2012/wordml" xmlns:w16cex="http://schemas.microsoft.com/office/word/2018/wordml/cex" xmlns:w16cid="http://schemas.microsoft.com/office/word/2016/wordml/cid" xmlns:w16="http://schemas.microsoft.com/office/word/2018/wordml" xmlns:w16du="http://schemas.microsoft.com/office/word/2023/wordml/word16du" xmlns:w16sdtdh="http://schemas.microsoft.com/office/word/2020/wordml/sdtdatahash" xmlns:w16sdtfl="http://schemas.microsoft.com/office/word/2024/wordml/sdtformatlock" xmlns:w16se="http://schemas.microsoft.com/office/word/2015/wordml/symex" xmlns:wpg="http://schemas.microsoft.com/office/word/2010/wordprocessingGroup" xmlns:wpi="http://schemas.microsoft.com/office/word/2010/wordprocessingInk" xmlns:wne="http://schemas.microsoft.com/office/word/2006/wordml" xmlns:wps="http://schemas.microsoft.com/office/word/2010/wordprocessingShape" mc:Ignorable="w14 w15 w16se w16cid w16 w16cex w16sdtdh w16sdtfl w16du wp14">
   <w:p>
     <w:pPr>
       <w:pStyle w:val="Header"/>

</xml_diff>

<commit_message>
Fix header conditional block
</commit_message>
<xml_diff>
--- a/templates/template.docx
+++ b/templates/template.docx
@@ -440,15 +440,25 @@
         <w:bCs/>
         <w:u w:val="single"/>
       </w:rPr>
-      <w:t>{{#SHOW_REPORT_UNDER}}</w:t>
+      <w:t>{{#SHOW_REPORT_UNDER</w:t>
     </w:r>
+    <w:proofErr w:type="gramStart"/>
     <w:r>
       <w:rPr>
         <w:b/>
         <w:bCs/>
         <w:u w:val="single"/>
       </w:rPr>
-      <w:t>{{REPORT_UNDER_TITLE}}</w:t>
+      <w:t>}}{</w:t>
+    </w:r>
+    <w:proofErr w:type="gramEnd"/>
+    <w:r>
+      <w:rPr>
+        <w:b/>
+        <w:bCs/>
+        <w:u w:val="single"/>
+      </w:rPr>
+      <w:t>{REPORT_UNDER_TITLE}}</w:t>
     </w:r>
     <w:r>
       <w:rPr>
@@ -472,6 +482,9 @@
         <w:u w:val="single"/>
       </w:rPr>
     </w:pPr>
+    <w:r>
+      <w:t>{</w:t>
+    </w:r>
     <w:r>
       <w:t>{/SHOW_REPORT_UNDER}}</w:t>
     </w:r>

</xml_diff>